<commit_message>
Commit all files after 10/2 Sunday
</commit_message>
<xml_diff>
--- a/docs/God first addresses our unbelief.docx
+++ b/docs/God first addresses our unbelief.docx
@@ -19,9 +19,39 @@
         </w:rPr>
         <w:t>God first addresses our unbelief</w:t>
       </w:r>
+    </w:p>
+    <w:p>
+      <w:pPr>
+        <w:pStyle w:val="ListParagraph"/>
+        <w:numPr>
+          <w:ilvl w:val="0"/>
+          <w:numId w:val="1"/>
+        </w:numPr>
+        <w:jc w:val="right"/>
+        <w:rPr>
+          <w:sz w:val="32"/>
+          <w:szCs w:val="32"/>
+        </w:rPr>
+      </w:pPr>
       <w:bookmarkStart w:id="0" w:name="_GoBack"/>
-      <w:bookmarkEnd w:id="0"/>
+      <w:r>
+        <w:rPr>
+          <w:sz w:val="32"/>
+          <w:szCs w:val="32"/>
+        </w:rPr>
+        <w:t xml:space="preserve">by Bro. </w:t>
+      </w:r>
+      <w:proofErr w:type="spellStart"/>
+      <w:r>
+        <w:rPr>
+          <w:sz w:val="32"/>
+          <w:szCs w:val="32"/>
+        </w:rPr>
+        <w:t>Sreeram</w:t>
+      </w:r>
+      <w:proofErr w:type="spellEnd"/>
     </w:p>
+    <w:bookmarkEnd w:id="0"/>
     <w:p/>
     <w:p>
       <w:pPr>
@@ -507,7 +537,7 @@
           <w:color w:val="000000"/>
           <w:shd w:val="clear" w:color="auto" w:fill="FFFFFF"/>
         </w:rPr>
-        <w:t xml:space="preserve">Let us cry out like the Boy’s father towards Jesus, ‘I do believe’. Even if unbelief is still playing </w:t>
+        <w:t xml:space="preserve">Let us cry </w:t>
       </w:r>
       <w:r>
         <w:rPr>
@@ -516,7 +546,7 @@
           <w:shd w:val="clear" w:color="auto" w:fill="FFFFFF"/>
         </w:rPr>
         <w:lastRenderedPageBreak/>
-        <w:t>tug-of-war with our belief, cry out to God to help with our unbelief.  God will definitely help with our unbelief as he did with the Boy’s father. He will also drive the sin out and help us live an overcoming life. Amen.</w:t>
+        <w:t>out like the Boy’s father towards Jesus, ‘I do believe’. Even if unbelief is still playing tug-of-war with our belief, cry out to God to help with our unbelief.  God will definitely help with our unbelief as he did with the Boy’s father. He will also drive the sin out and help us live an overcoming life. Amen.</w:t>
       </w:r>
     </w:p>
     <w:p>
@@ -560,6 +590,126 @@
     </w:sectPr>
   </w:body>
 </w:document>
+</file>
+
+<file path=word/numbering.xml><?xml version="1.0" encoding="utf-8"?>
+<w:numbering xmlns:wpc="http://schemas.microsoft.com/office/word/2010/wordprocessingCanvas" xmlns:cx="http://schemas.microsoft.com/office/drawing/2014/chartex" xmlns:cx1="http://schemas.microsoft.com/office/drawing/2015/9/8/chartex" xmlns:mc="http://schemas.openxmlformats.org/markup-compatibility/2006" xmlns:o="urn:schemas-microsoft-com:office:office" xmlns:r="http://schemas.openxmlformats.org/officeDocument/2006/relationships" xmlns:m="http://schemas.openxmlformats.org/officeDocument/2006/math" xmlns:v="urn:schemas-microsoft-com:vml" xmlns:wp14="http://schemas.microsoft.com/office/word/2010/wordprocessingDrawing" xmlns:wp="http://schemas.openxmlformats.org/drawingml/2006/wordprocessingDrawing" xmlns:w10="urn:schemas-microsoft-com:office:word" xmlns:w="http://schemas.openxmlformats.org/wordprocessingml/2006/main" xmlns:w14="http://schemas.microsoft.com/office/word/2010/wordml" xmlns:w15="http://schemas.microsoft.com/office/word/2012/wordml" xmlns:w16se="http://schemas.microsoft.com/office/word/2015/wordml/symex" xmlns:wpg="http://schemas.microsoft.com/office/word/2010/wordprocessingGroup" xmlns:wpi="http://schemas.microsoft.com/office/word/2010/wordprocessingInk" xmlns:wne="http://schemas.microsoft.com/office/word/2006/wordml" xmlns:wps="http://schemas.microsoft.com/office/word/2010/wordprocessingShape" mc:Ignorable="w14 w15 w16se wp14">
+  <w:abstractNum w:abstractNumId="0" w15:restartNumberingAfterBreak="0">
+    <w:nsid w:val="15DD0303"/>
+    <w:multiLevelType w:val="hybridMultilevel"/>
+    <w:tmpl w:val="06A2EA94"/>
+    <w:lvl w:ilvl="0" w:tplc="BF187DF8">
+      <w:numFmt w:val="bullet"/>
+      <w:lvlText w:val="-"/>
+      <w:lvlJc w:val="left"/>
+      <w:pPr>
+        <w:ind w:left="720" w:hanging="360"/>
+      </w:pPr>
+      <w:rPr>
+        <w:rFonts w:ascii="Calibri" w:eastAsiaTheme="minorHAnsi" w:hAnsi="Calibri" w:cstheme="minorBidi" w:hint="default"/>
+      </w:rPr>
+    </w:lvl>
+    <w:lvl w:ilvl="1" w:tplc="04090003" w:tentative="1">
+      <w:start w:val="1"/>
+      <w:numFmt w:val="bullet"/>
+      <w:lvlText w:val="o"/>
+      <w:lvlJc w:val="left"/>
+      <w:pPr>
+        <w:ind w:left="1440" w:hanging="360"/>
+      </w:pPr>
+      <w:rPr>
+        <w:rFonts w:ascii="Courier New" w:hAnsi="Courier New" w:cs="Courier New" w:hint="default"/>
+      </w:rPr>
+    </w:lvl>
+    <w:lvl w:ilvl="2" w:tplc="04090005" w:tentative="1">
+      <w:start w:val="1"/>
+      <w:numFmt w:val="bullet"/>
+      <w:lvlText w:val=""/>
+      <w:lvlJc w:val="left"/>
+      <w:pPr>
+        <w:ind w:left="2160" w:hanging="360"/>
+      </w:pPr>
+      <w:rPr>
+        <w:rFonts w:ascii="Wingdings" w:hAnsi="Wingdings" w:hint="default"/>
+      </w:rPr>
+    </w:lvl>
+    <w:lvl w:ilvl="3" w:tplc="04090001" w:tentative="1">
+      <w:start w:val="1"/>
+      <w:numFmt w:val="bullet"/>
+      <w:lvlText w:val=""/>
+      <w:lvlJc w:val="left"/>
+      <w:pPr>
+        <w:ind w:left="2880" w:hanging="360"/>
+      </w:pPr>
+      <w:rPr>
+        <w:rFonts w:ascii="Symbol" w:hAnsi="Symbol" w:hint="default"/>
+      </w:rPr>
+    </w:lvl>
+    <w:lvl w:ilvl="4" w:tplc="04090003" w:tentative="1">
+      <w:start w:val="1"/>
+      <w:numFmt w:val="bullet"/>
+      <w:lvlText w:val="o"/>
+      <w:lvlJc w:val="left"/>
+      <w:pPr>
+        <w:ind w:left="3600" w:hanging="360"/>
+      </w:pPr>
+      <w:rPr>
+        <w:rFonts w:ascii="Courier New" w:hAnsi="Courier New" w:cs="Courier New" w:hint="default"/>
+      </w:rPr>
+    </w:lvl>
+    <w:lvl w:ilvl="5" w:tplc="04090005" w:tentative="1">
+      <w:start w:val="1"/>
+      <w:numFmt w:val="bullet"/>
+      <w:lvlText w:val=""/>
+      <w:lvlJc w:val="left"/>
+      <w:pPr>
+        <w:ind w:left="4320" w:hanging="360"/>
+      </w:pPr>
+      <w:rPr>
+        <w:rFonts w:ascii="Wingdings" w:hAnsi="Wingdings" w:hint="default"/>
+      </w:rPr>
+    </w:lvl>
+    <w:lvl w:ilvl="6" w:tplc="04090001" w:tentative="1">
+      <w:start w:val="1"/>
+      <w:numFmt w:val="bullet"/>
+      <w:lvlText w:val=""/>
+      <w:lvlJc w:val="left"/>
+      <w:pPr>
+        <w:ind w:left="5040" w:hanging="360"/>
+      </w:pPr>
+      <w:rPr>
+        <w:rFonts w:ascii="Symbol" w:hAnsi="Symbol" w:hint="default"/>
+      </w:rPr>
+    </w:lvl>
+    <w:lvl w:ilvl="7" w:tplc="04090003" w:tentative="1">
+      <w:start w:val="1"/>
+      <w:numFmt w:val="bullet"/>
+      <w:lvlText w:val="o"/>
+      <w:lvlJc w:val="left"/>
+      <w:pPr>
+        <w:ind w:left="5760" w:hanging="360"/>
+      </w:pPr>
+      <w:rPr>
+        <w:rFonts w:ascii="Courier New" w:hAnsi="Courier New" w:cs="Courier New" w:hint="default"/>
+      </w:rPr>
+    </w:lvl>
+    <w:lvl w:ilvl="8" w:tplc="04090005" w:tentative="1">
+      <w:start w:val="1"/>
+      <w:numFmt w:val="bullet"/>
+      <w:lvlText w:val=""/>
+      <w:lvlJc w:val="left"/>
+      <w:pPr>
+        <w:ind w:left="6480" w:hanging="360"/>
+      </w:pPr>
+      <w:rPr>
+        <w:rFonts w:ascii="Wingdings" w:hAnsi="Wingdings" w:hint="default"/>
+      </w:rPr>
+    </w:lvl>
+  </w:abstractNum>
+  <w:num w:numId="1">
+    <w:abstractNumId w:val="0"/>
+  </w:num>
+</w:numbering>
 </file>
 
 <file path=word/styles.xml><?xml version="1.0" encoding="utf-8"?>
@@ -994,6 +1144,17 @@
     <w:basedOn w:val="DefaultParagraphFont"/>
     <w:rsid w:val="008359EF"/>
   </w:style>
+  <w:style w:type="paragraph" w:styleId="ListParagraph">
+    <w:name w:val="List Paragraph"/>
+    <w:basedOn w:val="Normal"/>
+    <w:uiPriority w:val="34"/>
+    <w:qFormat/>
+    <w:rsid w:val="00F673F8"/>
+    <w:pPr>
+      <w:ind w:left="720"/>
+      <w:contextualSpacing/>
+    </w:pPr>
+  </w:style>
 </w:styles>
 </file>
 

</xml_diff>